<commit_message>
added amazon, got rid of summary section
</commit_message>
<xml_diff>
--- a/resume_general.docx
+++ b/resume_general.docx
@@ -117,65 +117,6 @@
           <w:docGrid w:linePitch="360"/>
         </w:sectPr>
       </w:pPr>
-    </w:p>
-    <w:p>
-      <w:pPr>
-        <w:pStyle w:val="Heading1"/>
-      </w:pPr>
-      <w:r>
-        <w:t>Summary</w:t>
-      </w:r>
-    </w:p>
-    <w:p>
-      <w:pPr>
-        <w:pStyle w:val="ListParagraph"/>
-        <w:numPr>
-          <w:ilvl w:val="0"/>
-          <w:numId w:val="12"/>
-        </w:numPr>
-      </w:pPr>
-      <w:r>
-        <w:t>Second year</w:t>
-      </w:r>
-      <w:r>
-        <w:t xml:space="preserve"> Computer Engineering student interested in Software Engineering, Machine Learning, and Computer Vision </w:t>
-      </w:r>
-    </w:p>
-    <w:p>
-      <w:pPr>
-        <w:pStyle w:val="ListParagraph"/>
-        <w:numPr>
-          <w:ilvl w:val="0"/>
-          <w:numId w:val="12"/>
-        </w:numPr>
-      </w:pPr>
-      <w:r>
-        <w:t>Experienced</w:t>
-      </w:r>
-      <w:r>
-        <w:t xml:space="preserve"> with computer vision and robot programming as a research intern at a robotics lab</w:t>
-      </w:r>
-    </w:p>
-    <w:p>
-      <w:pPr>
-        <w:pStyle w:val="ListParagraph"/>
-        <w:numPr>
-          <w:ilvl w:val="0"/>
-          <w:numId w:val="12"/>
-        </w:numPr>
-      </w:pPr>
-      <w:r>
-        <w:t xml:space="preserve">Explored machine learning </w:t>
-      </w:r>
-      <w:r>
-        <w:t>by writing a</w:t>
-      </w:r>
-      <w:r>
-        <w:t xml:space="preserve"> neural network </w:t>
-      </w:r>
-      <w:r>
-        <w:t>from scratch using only NumPy</w:t>
-      </w:r>
     </w:p>
     <w:p>
       <w:pPr>
@@ -192,15 +133,6 @@
           <w:docGrid w:linePitch="360"/>
         </w:sectPr>
       </w:pPr>
-      <w:r>
-        <w:t xml:space="preserve">Looking to bring </w:t>
-      </w:r>
-      <w:r>
-        <w:t xml:space="preserve">the above experiences and </w:t>
-      </w:r>
-      <w:r>
-        <w:t>enthusiasm to a Summer 2022 Internship</w:t>
-      </w:r>
     </w:p>
     <w:p>
       <w:pPr>
@@ -222,7 +154,14 @@
     </w:p>
     <w:p>
       <w:r>
-        <w:t xml:space="preserve">University of California, San Diego </w:t>
+        <w:rPr>
+          <w:b/>
+          <w:bCs/>
+        </w:rPr>
+        <w:t>University of California, San Diego</w:t>
+      </w:r>
+      <w:r>
+        <w:t xml:space="preserve"> </w:t>
       </w:r>
       <w:r>
         <w:t>–</w:t>
@@ -234,14 +173,18 @@
         <w:t xml:space="preserve">projected </w:t>
       </w:r>
       <w:r>
-        <w:t>graduation June 202</w:t>
-      </w:r>
-      <w:r>
-        <w:t>3</w:t>
-      </w:r>
-    </w:p>
-    <w:p>
-      <w:r>
+        <w:t xml:space="preserve">graduation June </w:t>
+      </w:r>
+      <w:r>
+        <w:t>2024</w:t>
+      </w:r>
+    </w:p>
+    <w:p>
+      <w:r>
+        <w:rPr>
+          <w:b/>
+          <w:bCs/>
+        </w:rPr>
         <w:t>Bachelor of Science in Computer Engineering</w:t>
       </w:r>
       <w:r>
@@ -251,24 +194,60 @@
         <w:tab/>
       </w:r>
       <w:r>
-        <w:t xml:space="preserve">Major </w:t>
-      </w:r>
-      <w:r>
-        <w:t>GPA: 4.0</w:t>
-      </w:r>
-    </w:p>
-    <w:p>
-      <w:r>
+        <w:t xml:space="preserve">GPA: </w:t>
+      </w:r>
+      <w:r>
+        <w:t>3.9</w:t>
+      </w:r>
+    </w:p>
+    <w:p>
+      <w:r>
+        <w:rPr>
+          <w:b/>
+          <w:bCs/>
+        </w:rPr>
         <w:t xml:space="preserve">Relevant </w:t>
       </w:r>
       <w:r>
+        <w:rPr>
+          <w:b/>
+          <w:bCs/>
+        </w:rPr>
         <w:t xml:space="preserve">Completed </w:t>
       </w:r>
       <w:r>
-        <w:t xml:space="preserve">Coursework: Data Structures and </w:t>
-      </w:r>
-      <w:r>
-        <w:t>Algorithms, Software</w:t>
+        <w:rPr>
+          <w:b/>
+          <w:bCs/>
+        </w:rPr>
+        <w:t>Coursework:</w:t>
+      </w:r>
+      <w:r>
+        <w:t xml:space="preserve"> </w:t>
+      </w:r>
+      <w:r>
+        <w:t xml:space="preserve">Advanced </w:t>
+      </w:r>
+      <w:r>
+        <w:t>Data Structures</w:t>
+      </w:r>
+      <w:r>
+        <w:t>,</w:t>
+      </w:r>
+      <w:r>
+        <w:t xml:space="preserve"> Algorithm Design</w:t>
+      </w:r>
+      <w:r>
+        <w:t>,</w:t>
+      </w:r>
+      <w:r>
+        <w:t xml:space="preserve"> </w:t>
+      </w:r>
+      <w:r>
+        <w:t xml:space="preserve">Computer Architecture, </w:t>
+      </w:r>
+      <w:r>
+        <w:t>Software</w:t>
       </w:r>
       <w:r>
         <w:t xml:space="preserve"> Tools and Techniques, Multivariable Calculus, Linear Algebra, Differential Equations</w:t>
@@ -291,13 +270,28 @@
         </w:sectPr>
       </w:pPr>
       <w:r>
-        <w:t xml:space="preserve">Current Coursework:  Computer Architecture, Analog Design, </w:t>
-      </w:r>
-      <w:r>
-        <w:t xml:space="preserve">Engineering Statistics, </w:t>
-      </w:r>
-      <w:r>
-        <w:t>Mathematics for Algorithms and Systems</w:t>
+        <w:rPr>
+          <w:b/>
+          <w:bCs/>
+        </w:rPr>
+        <w:t>Current Coursework:</w:t>
+      </w:r>
+      <w:r>
+        <w:t xml:space="preserve">  </w:t>
+      </w:r>
+      <w:r>
+        <w:t xml:space="preserve"> Deep Learning, </w:t>
+      </w:r>
+      <w:proofErr w:type="gramStart"/>
+      <w:r>
+        <w:t>Software  Engineering</w:t>
+      </w:r>
+      <w:proofErr w:type="gramEnd"/>
+      <w:r>
+        <w:t xml:space="preserve">,  </w:t>
+      </w:r>
+      <w:r>
+        <w:t>Digital Systems</w:t>
       </w:r>
     </w:p>
     <w:p>
@@ -603,16 +597,109 @@
         </w:rPr>
       </w:pPr>
       <w:r>
-        <w:t>Created Sequence and Trigger generators to create Alexa</w:t>
-      </w:r>
-      <w:r>
-        <w:t xml:space="preserve"> automation</w:t>
-      </w:r>
-      <w:r>
-        <w:t xml:space="preserve"> Routine</w:t>
-      </w:r>
-      <w:r>
-        <w:t xml:space="preserve">s, bypassing </w:t>
+        <w:t>Created</w:t>
+      </w:r>
+      <w:r>
+        <w:t xml:space="preserve"> Sequence and Trigger </w:t>
+      </w:r>
+      <w:r>
+        <w:t>G</w:t>
+      </w:r>
+      <w:r>
+        <w:t>enerators to create Alexa</w:t>
+      </w:r>
+      <w:r>
+        <w:t xml:space="preserve"> </w:t>
+      </w:r>
+      <w:r>
+        <w:t>Routine</w:t>
+      </w:r>
+      <w:r>
+        <w:t>s</w:t>
+      </w:r>
+      <w:r>
+        <w:t xml:space="preserve"> through backend</w:t>
+      </w:r>
+    </w:p>
+    <w:p>
+      <w:pPr>
+        <w:pStyle w:val="ListParagraph"/>
+        <w:numPr>
+          <w:ilvl w:val="1"/>
+          <w:numId w:val="13"/>
+        </w:numPr>
+        <w:rPr>
+          <w:b/>
+          <w:bCs/>
+        </w:rPr>
+      </w:pPr>
+      <w:r>
+        <w:t xml:space="preserve">Made </w:t>
+      </w:r>
+      <w:r>
+        <w:t xml:space="preserve">Routine creation in </w:t>
+      </w:r>
+      <w:r>
+        <w:t xml:space="preserve">Alexa App GUI </w:t>
+      </w:r>
+      <w:r>
+        <w:t>tests about 10 times faster</w:t>
+      </w:r>
+      <w:r>
+        <w:t xml:space="preserve"> than existing GUI automation, saving test execution time</w:t>
+      </w:r>
+      <w:r>
+        <w:t>, saving money on testing device lab</w:t>
+      </w:r>
+    </w:p>
+    <w:p>
+      <w:pPr>
+        <w:pStyle w:val="ListParagraph"/>
+        <w:numPr>
+          <w:ilvl w:val="1"/>
+          <w:numId w:val="13"/>
+        </w:numPr>
+        <w:rPr>
+          <w:b/>
+          <w:bCs/>
+        </w:rPr>
+      </w:pPr>
+      <w:r>
+        <w:t>Developed</w:t>
+      </w:r>
+      <w:r>
+        <w:t xml:space="preserve"> simple</w:t>
+      </w:r>
+      <w:r>
+        <w:t xml:space="preserve"> </w:t>
+      </w:r>
+      <w:r>
+        <w:t>P</w:t>
+      </w:r>
+      <w:r>
+        <w:t>ython</w:t>
+      </w:r>
+      <w:r>
+        <w:t xml:space="preserve"> API for QA team to create routines</w:t>
+      </w:r>
+    </w:p>
+    <w:p>
+      <w:pPr>
+        <w:pStyle w:val="ListParagraph"/>
+        <w:numPr>
+          <w:ilvl w:val="1"/>
+          <w:numId w:val="13"/>
+        </w:numPr>
+        <w:rPr>
+          <w:b/>
+          <w:bCs/>
+        </w:rPr>
+      </w:pPr>
+      <w:r>
+        <w:t xml:space="preserve">Reverse engineered routine creation in Alexa mobile app and interfaced with various </w:t>
+      </w:r>
+      <w:r>
+        <w:t>internal backend APIs</w:t>
       </w:r>
     </w:p>
     <w:p>
@@ -717,7 +804,13 @@
         <w:t>Selected and manufactured</w:t>
       </w:r>
       <w:r>
-        <w:t xml:space="preserve"> materials that </w:t>
+        <w:t xml:space="preserve"> materials</w:t>
+      </w:r>
+      <w:r>
+        <w:t xml:space="preserve"> (silicone, plastisol)</w:t>
+      </w:r>
+      <w:r>
+        <w:t xml:space="preserve"> that </w:t>
       </w:r>
       <w:r>
         <w:t>simulate</w:t>
@@ -754,7 +847,13 @@
         <w:t xml:space="preserve">robotic </w:t>
       </w:r>
       <w:r>
-        <w:t>actuator to poke silicone samples with a needle</w:t>
+        <w:t xml:space="preserve">actuator to poke </w:t>
+      </w:r>
+      <w:r>
+        <w:t>tissue</w:t>
+      </w:r>
+      <w:r>
+        <w:t xml:space="preserve"> samples with a needle</w:t>
       </w:r>
       <w:r>
         <w:t xml:space="preserve"> attached to a force-torque sensor</w:t>
@@ -1293,100 +1392,9 @@
     </w:p>
     <w:p>
       <w:pPr>
-        <w:autoSpaceDE w:val="0"/>
-        <w:autoSpaceDN w:val="0"/>
-        <w:adjustRightInd w:val="0"/>
-        <w:rPr>
-          <w:rFonts w:ascii="Calibri" w:hAnsi="Calibri" w:cs="Calibri-Bold"/>
-          <w:color w:val="000000"/>
-          <w:szCs w:val="20"/>
-        </w:rPr>
-      </w:pPr>
-      <w:r>
-        <w:rPr>
-          <w:rFonts w:ascii="Calibri" w:hAnsi="Calibri" w:cs="Calibri-Bold"/>
-          <w:b/>
-          <w:bCs/>
-          <w:color w:val="000000"/>
-          <w:szCs w:val="20"/>
-        </w:rPr>
-        <w:t>Arduino Club</w:t>
-      </w:r>
-      <w:r>
-        <w:rPr>
-          <w:rFonts w:ascii="Calibri" w:hAnsi="Calibri" w:cs="Calibri-Bold"/>
-          <w:b/>
-          <w:bCs/>
-          <w:color w:val="000000"/>
-          <w:szCs w:val="20"/>
-        </w:rPr>
-        <w:t xml:space="preserve"> (2019-20) </w:t>
-      </w:r>
-      <w:r>
-        <w:rPr>
-          <w:rFonts w:ascii="Calibri" w:hAnsi="Calibri" w:cs="Calibri-Bold"/>
-          <w:color w:val="000000"/>
-          <w:szCs w:val="20"/>
-        </w:rPr>
-        <w:t>– Founding member and Vice president of school Arduino Club</w:t>
-      </w:r>
-      <w:r>
-        <w:rPr>
-          <w:rFonts w:ascii="Calibri" w:hAnsi="Calibri" w:cs="Calibri-Bold"/>
-          <w:color w:val="000000"/>
-          <w:szCs w:val="20"/>
-        </w:rPr>
-        <w:t>.</w:t>
-      </w:r>
-      <w:r>
-        <w:rPr>
-          <w:rFonts w:ascii="Calibri" w:hAnsi="Calibri" w:cs="Calibri-Bold"/>
-          <w:color w:val="000000"/>
-          <w:szCs w:val="20"/>
-        </w:rPr>
-        <w:t xml:space="preserve"> </w:t>
-      </w:r>
-      <w:r>
-        <w:rPr>
-          <w:rFonts w:ascii="Calibri" w:hAnsi="Calibri" w:cs="Calibri-Bold"/>
-          <w:color w:val="000000"/>
-          <w:szCs w:val="20"/>
-        </w:rPr>
-        <w:t xml:space="preserve">Used Arduino to create </w:t>
-      </w:r>
-      <w:r>
-        <w:rPr>
-          <w:rFonts w:ascii="Calibri" w:hAnsi="Calibri" w:cs="Calibri-Bold"/>
-          <w:color w:val="000000"/>
-          <w:szCs w:val="20"/>
-        </w:rPr>
-        <w:t xml:space="preserve">a new, more robust (higher range/reliability) control system for robotics team’s T-shirt Cannon robot, </w:t>
-      </w:r>
-      <w:r>
-        <w:rPr>
-          <w:rFonts w:ascii="Calibri" w:hAnsi="Calibri" w:cs="Calibri-Bold"/>
-          <w:i/>
-          <w:iCs/>
-          <w:color w:val="000000"/>
-          <w:szCs w:val="20"/>
-        </w:rPr>
-        <w:t>Shockwave</w:t>
-      </w:r>
-      <w:r>
-        <w:rPr>
-          <w:rFonts w:ascii="Calibri" w:hAnsi="Calibri" w:cs="Calibri-Bold"/>
-          <w:color w:val="000000"/>
-          <w:szCs w:val="20"/>
-        </w:rPr>
-        <w:t>.</w:t>
-      </w:r>
-    </w:p>
-    <w:p>
-      <w:pPr>
         <w:pStyle w:val="Heading1"/>
       </w:pPr>
       <w:r>
-        <w:lastRenderedPageBreak/>
         <w:t>Awards</w:t>
       </w:r>
     </w:p>
@@ -2478,7 +2486,7 @@
         <w:rFonts w:ascii="Symbol" w:hAnsi="Symbol" w:hint="default"/>
       </w:rPr>
     </w:lvl>
-    <w:lvl w:ilvl="1" w:tplc="04090003" w:tentative="1">
+    <w:lvl w:ilvl="1" w:tplc="04090003">
       <w:start w:val="1"/>
       <w:numFmt w:val="bullet"/>
       <w:lvlText w:val="o"/>

</xml_diff>